<commit_message>
DamScanGui Version 0.1.6 supports tags for GPS tolerance in DamScan/DamCompare 1.5.0
</commit_message>
<xml_diff>
--- a/DamCompare.docx
+++ b/DamCompare.docx
@@ -1,6 +1,6 @@
 
 <file path=word/document.xml><?xml version="1.0" encoding="utf-8"?>
-<w:document xmlns:wpc="http://schemas.microsoft.com/office/word/2010/wordprocessingCanvas" xmlns:mc="http://schemas.openxmlformats.org/markup-compatibility/2006" xmlns:o="urn:schemas-microsoft-com:office:office" xmlns:r="http://schemas.openxmlformats.org/officeDocument/2006/relationships" xmlns:m="http://schemas.openxmlformats.org/officeDocument/2006/math" xmlns:v="urn:schemas-microsoft-com:vml" xmlns:wp14="http://schemas.microsoft.com/office/word/2010/wordprocessingDrawing" xmlns:wp="http://schemas.openxmlformats.org/drawingml/2006/wordprocessingDrawing" xmlns:w10="urn:schemas-microsoft-com:office:word" xmlns:w="http://schemas.openxmlformats.org/wordprocessingml/2006/main" xmlns:w14="http://schemas.microsoft.com/office/word/2010/wordml" xmlns:w15="http://schemas.microsoft.com/office/word/2012/wordml" xmlns:wpg="http://schemas.microsoft.com/office/word/2010/wordprocessingGroup" xmlns:wpi="http://schemas.microsoft.com/office/word/2010/wordprocessingInk" xmlns:wne="http://schemas.microsoft.com/office/word/2006/wordml" xmlns:wps="http://schemas.microsoft.com/office/word/2010/wordprocessingShape" mc:Ignorable="w14 w15 wp14">
+<w:document xmlns:wpc="http://schemas.microsoft.com/office/word/2010/wordprocessingCanvas" xmlns:cx="http://schemas.microsoft.com/office/drawing/2014/chartex" xmlns:cx1="http://schemas.microsoft.com/office/drawing/2015/9/8/chartex" xmlns:cx2="http://schemas.microsoft.com/office/drawing/2015/10/21/chartex" xmlns:cx3="http://schemas.microsoft.com/office/drawing/2016/5/9/chartex" xmlns:cx4="http://schemas.microsoft.com/office/drawing/2016/5/10/chartex" xmlns:cx5="http://schemas.microsoft.com/office/drawing/2016/5/11/chartex" xmlns:mc="http://schemas.openxmlformats.org/markup-compatibility/2006" xmlns:o="urn:schemas-microsoft-com:office:office" xmlns:r="http://schemas.openxmlformats.org/officeDocument/2006/relationships" xmlns:m="http://schemas.openxmlformats.org/officeDocument/2006/math" xmlns:v="urn:schemas-microsoft-com:vml" xmlns:wp14="http://schemas.microsoft.com/office/word/2010/wordprocessingDrawing" xmlns:wp="http://schemas.openxmlformats.org/drawingml/2006/wordprocessingDrawing" xmlns:w10="urn:schemas-microsoft-com:office:word" xmlns:w="http://schemas.openxmlformats.org/wordprocessingml/2006/main" xmlns:w14="http://schemas.microsoft.com/office/word/2010/wordml" xmlns:w15="http://schemas.microsoft.com/office/word/2012/wordml" xmlns:w16se="http://schemas.microsoft.com/office/word/2015/wordml/symex" xmlns:wpg="http://schemas.microsoft.com/office/word/2010/wordprocessingGroup" xmlns:wpi="http://schemas.microsoft.com/office/word/2010/wordprocessingInk" xmlns:wne="http://schemas.microsoft.com/office/word/2006/wordml" xmlns:wps="http://schemas.microsoft.com/office/word/2010/wordprocessingShape" mc:Ignorable="w14 w15 w16se wp14">
   <w:body>
     <w:p>
       <w:pPr>
@@ -20,6 +20,7 @@
       <w:pPr>
         <w:pStyle w:val="BodyText"/>
       </w:pPr>
+      <w:proofErr w:type="spellStart"/>
       <w:r>
         <w:rPr>
           <w:b/>
@@ -34,6 +35,7 @@
         </w:rPr>
         <w:t>Compare</w:t>
       </w:r>
+      <w:proofErr w:type="spellEnd"/>
       <w:r>
         <w:t xml:space="preserve"> </w:t>
       </w:r>
@@ -43,8 +45,13 @@
       <w:r>
         <w:t xml:space="preserve"> </w:t>
       </w:r>
-      <w:r>
-        <w:t xml:space="preserve">Daminion database </w:t>
+      <w:proofErr w:type="spellStart"/>
+      <w:r>
+        <w:t>Daminion</w:t>
+      </w:r>
+      <w:proofErr w:type="spellEnd"/>
+      <w:r>
+        <w:t xml:space="preserve"> database </w:t>
       </w:r>
       <w:r>
         <w:t>verification</w:t>
@@ -112,7 +119,21 @@
         <w:rPr>
           <w:szCs w:val="20"/>
         </w:rPr>
-        <w:t xml:space="preserve">[--ini </w:t>
+        <w:t>[--</w:t>
+      </w:r>
+      <w:proofErr w:type="spellStart"/>
+      <w:r>
+        <w:rPr>
+          <w:szCs w:val="20"/>
+        </w:rPr>
+        <w:t>ini</w:t>
+      </w:r>
+      <w:proofErr w:type="spellEnd"/>
+      <w:r>
+        <w:rPr>
+          <w:szCs w:val="20"/>
+        </w:rPr>
+        <w:t xml:space="preserve"> </w:t>
       </w:r>
       <w:r>
         <w:rPr>
@@ -138,7 +159,82 @@
         <w:rPr>
           <w:szCs w:val="20"/>
         </w:rPr>
-        <w:t>f] [-i]</w:t>
+        <w:t>f] [-</w:t>
+      </w:r>
+      <w:proofErr w:type="spellStart"/>
+      <w:r>
+        <w:rPr>
+          <w:szCs w:val="20"/>
+        </w:rPr>
+        <w:t>i</w:t>
+      </w:r>
+      <w:proofErr w:type="spellEnd"/>
+      <w:r>
+        <w:rPr>
+          <w:szCs w:val="20"/>
+        </w:rPr>
+        <w:t>]</w:t>
+      </w:r>
+      <w:r>
+        <w:rPr>
+          <w:szCs w:val="20"/>
+        </w:rPr>
+        <w:br/>
+        <w:t>[--</w:t>
+      </w:r>
+      <w:proofErr w:type="spellStart"/>
+      <w:r>
+        <w:rPr>
+          <w:szCs w:val="20"/>
+        </w:rPr>
+        <w:t>GPS_dist</w:t>
+      </w:r>
+      <w:proofErr w:type="spellEnd"/>
+      <w:r>
+        <w:rPr>
+          <w:szCs w:val="20"/>
+        </w:rPr>
+        <w:t xml:space="preserve"> </w:t>
+      </w:r>
+      <w:r>
+        <w:rPr>
+          <w:i/>
+          <w:szCs w:val="20"/>
+        </w:rPr>
+        <w:t>TOLERANCE</w:t>
+      </w:r>
+      <w:r>
+        <w:rPr>
+          <w:szCs w:val="20"/>
+        </w:rPr>
+        <w:t>] [--</w:t>
+      </w:r>
+      <w:proofErr w:type="spellStart"/>
+      <w:r>
+        <w:rPr>
+          <w:szCs w:val="20"/>
+        </w:rPr>
+        <w:t>GPS_alt</w:t>
+      </w:r>
+      <w:proofErr w:type="spellEnd"/>
+      <w:r>
+        <w:rPr>
+          <w:szCs w:val="20"/>
+        </w:rPr>
+        <w:t xml:space="preserve"> </w:t>
+      </w:r>
+      <w:r>
+        <w:rPr>
+          <w:i/>
+          <w:szCs w:val="20"/>
+        </w:rPr>
+        <w:t>TOLERANCE</w:t>
+      </w:r>
+      <w:r>
+        <w:rPr>
+          <w:szCs w:val="20"/>
+        </w:rPr>
+        <w:t>]</w:t>
       </w:r>
       <w:r>
         <w:rPr>
@@ -163,19 +259,19 @@
         <w:rPr>
           <w:szCs w:val="20"/>
         </w:rPr>
+        <w:t xml:space="preserve"> </w:t>
+      </w:r>
+      <w:r>
+        <w:rPr>
+          <w:szCs w:val="20"/>
+        </w:rPr>
+        <w:t>[-l]</w:t>
+      </w:r>
+      <w:r>
+        <w:rPr>
+          <w:szCs w:val="20"/>
+        </w:rPr>
         <w:br/>
-      </w:r>
-      <w:r>
-        <w:rPr>
-          <w:szCs w:val="20"/>
-        </w:rPr>
-        <w:t>[-l]</w:t>
-      </w:r>
-      <w:r>
-        <w:rPr>
-          <w:szCs w:val="20"/>
-        </w:rPr>
-        <w:t xml:space="preserve"> </w:t>
       </w:r>
       <w:r>
         <w:rPr>
@@ -358,8 +454,13 @@
       <w:pPr>
         <w:pStyle w:val="BodyText"/>
       </w:pPr>
-      <w:r>
-        <w:t xml:space="preserve">Daminion digital asset </w:t>
+      <w:proofErr w:type="spellStart"/>
+      <w:r>
+        <w:t>Daminion</w:t>
+      </w:r>
+      <w:proofErr w:type="spellEnd"/>
+      <w:r>
+        <w:t xml:space="preserve"> digital asset </w:t>
       </w:r>
       <w:r>
         <w:t>management</w:t>
@@ -368,7 +469,31 @@
         <w:t xml:space="preserve"> (DAM) system is a great tool for assigning meta data (tags) to your digital assets and for sorting and searching the items.</w:t>
       </w:r>
       <w:r>
-        <w:t xml:space="preserve"> Daminion writes all tags (with few exceptions) into the media files, so that the metadata is also available outside Daminion. In Daminion there is no </w:t>
+        <w:t xml:space="preserve"> </w:t>
+      </w:r>
+      <w:proofErr w:type="spellStart"/>
+      <w:r>
+        <w:t>Daminion</w:t>
+      </w:r>
+      <w:proofErr w:type="spellEnd"/>
+      <w:r>
+        <w:t xml:space="preserve"> writes all tags (with few exceptions) into the media files, so that the metadata is also available outside </w:t>
+      </w:r>
+      <w:proofErr w:type="spellStart"/>
+      <w:r>
+        <w:t>Daminion</w:t>
+      </w:r>
+      <w:proofErr w:type="spellEnd"/>
+      <w:r>
+        <w:t xml:space="preserve">. In </w:t>
+      </w:r>
+      <w:proofErr w:type="spellStart"/>
+      <w:r>
+        <w:t>Daminion</w:t>
+      </w:r>
+      <w:proofErr w:type="spellEnd"/>
+      <w:r>
+        <w:t xml:space="preserve"> there is no </w:t>
       </w:r>
       <w:r>
         <w:t xml:space="preserve">facility </w:t>
@@ -379,8 +504,13 @@
       <w:r>
         <w:t xml:space="preserve">the </w:t>
       </w:r>
-      <w:r>
-        <w:t xml:space="preserve">Daminion database. </w:t>
+      <w:proofErr w:type="spellStart"/>
+      <w:r>
+        <w:t>Daminion</w:t>
+      </w:r>
+      <w:proofErr w:type="spellEnd"/>
+      <w:r>
+        <w:t xml:space="preserve"> database. </w:t>
       </w:r>
       <w:r>
         <w:rPr>
@@ -402,16 +532,45 @@
         <w:t>ing</w:t>
       </w:r>
       <w:r>
-        <w:t xml:space="preserve"> inconsistencies in metadata for Daminion server and standalone catalogs.</w:t>
+        <w:t xml:space="preserve"> inconsistencies in metadata for </w:t>
+      </w:r>
+      <w:proofErr w:type="spellStart"/>
+      <w:r>
+        <w:t>Daminion</w:t>
+      </w:r>
+      <w:proofErr w:type="spellEnd"/>
+      <w:r>
+        <w:t xml:space="preserve"> server and standalone catalogs.</w:t>
       </w:r>
       <w:r>
         <w:t xml:space="preserve"> Inconsistencies can arise either by changing metadata in image file outside </w:t>
       </w:r>
       <w:r>
-        <w:t>of Daminion</w:t>
-      </w:r>
-      <w:r>
-        <w:t>, so the Daminion catalog is not aware of those changes or when changes in Daminion are not completely written into the metadata in the files.</w:t>
+        <w:t xml:space="preserve">of </w:t>
+      </w:r>
+      <w:proofErr w:type="spellStart"/>
+      <w:r>
+        <w:t>Daminion</w:t>
+      </w:r>
+      <w:proofErr w:type="spellEnd"/>
+      <w:r>
+        <w:t xml:space="preserve">, so the </w:t>
+      </w:r>
+      <w:proofErr w:type="spellStart"/>
+      <w:r>
+        <w:t>Daminion</w:t>
+      </w:r>
+      <w:proofErr w:type="spellEnd"/>
+      <w:r>
+        <w:t xml:space="preserve"> catalog is not aware of those changes or when changes in </w:t>
+      </w:r>
+      <w:proofErr w:type="spellStart"/>
+      <w:r>
+        <w:t>Daminion</w:t>
+      </w:r>
+      <w:proofErr w:type="spellEnd"/>
+      <w:r>
+        <w:t xml:space="preserve"> are not completely written into the metadata in the files.</w:t>
       </w:r>
     </w:p>
     <w:p>
@@ -459,8 +618,13 @@
       <w:r>
         <w:t xml:space="preserve">a </w:t>
       </w:r>
-      <w:r>
-        <w:t>Daminion catalog for potential inconsisten</w:t>
+      <w:proofErr w:type="spellStart"/>
+      <w:r>
+        <w:t>Daminion</w:t>
+      </w:r>
+      <w:proofErr w:type="spellEnd"/>
+      <w:r>
+        <w:t xml:space="preserve"> catalog for potential inconsisten</w:t>
       </w:r>
       <w:r>
         <w:t>t</w:t>
@@ -477,8 +641,13 @@
       <w:r>
         <w:t xml:space="preserve">in the </w:t>
       </w:r>
-      <w:r>
-        <w:t>Daminion database and the media items</w:t>
+      <w:proofErr w:type="spellStart"/>
+      <w:r>
+        <w:t>Daminion</w:t>
+      </w:r>
+      <w:proofErr w:type="spellEnd"/>
+      <w:r>
+        <w:t xml:space="preserve"> database and the media items</w:t>
       </w:r>
       <w:r>
         <w:t>.</w:t>
@@ -487,7 +656,15 @@
         <w:t xml:space="preserve"> </w:t>
       </w:r>
       <w:r>
-        <w:t>The analysis is done by comparing two Daminion databases. The first one is the current active/production catalog and the second one is</w:t>
+        <w:t xml:space="preserve">The analysis is done by comparing two </w:t>
+      </w:r>
+      <w:proofErr w:type="spellStart"/>
+      <w:r>
+        <w:t>Daminion</w:t>
+      </w:r>
+      <w:proofErr w:type="spellEnd"/>
+      <w:r>
+        <w:t xml:space="preserve"> databases. The first one is the current active/production catalog and the second one is</w:t>
       </w:r>
       <w:r>
         <w:t xml:space="preserve"> a newly to be created catalog</w:t>
@@ -701,8 +878,17 @@
           <w:b/>
           <w:bCs/>
         </w:rPr>
-        <w:t>-i</w:t>
-      </w:r>
+        <w:t>-</w:t>
+      </w:r>
+      <w:proofErr w:type="spellStart"/>
+      <w:r>
+        <w:rPr>
+          <w:b/>
+          <w:bCs/>
+        </w:rPr>
+        <w:t>i</w:t>
+      </w:r>
+      <w:proofErr w:type="spellEnd"/>
       <w:r>
         <w:t xml:space="preserve"> option, so that </w:t>
       </w:r>
@@ -792,14 +978,28 @@
       <w:pPr>
         <w:pStyle w:val="OptionList"/>
         <w:rPr>
-          <w:b/>
-        </w:rPr>
-      </w:pPr>
-      <w:r>
-        <w:rPr>
-          <w:b/>
-        </w:rPr>
-        <w:t xml:space="preserve">--ini </w:t>
+          <w:bCs w:val="0"/>
+        </w:rPr>
+      </w:pPr>
+      <w:r>
+        <w:rPr>
+          <w:b/>
+        </w:rPr>
+        <w:t>--</w:t>
+      </w:r>
+      <w:proofErr w:type="spellStart"/>
+      <w:r>
+        <w:rPr>
+          <w:b/>
+        </w:rPr>
+        <w:t>ini</w:t>
+      </w:r>
+      <w:proofErr w:type="spellEnd"/>
+      <w:r>
+        <w:rPr>
+          <w:b/>
+        </w:rPr>
+        <w:t xml:space="preserve"> </w:t>
       </w:r>
       <w:r>
         <w:rPr>
@@ -847,6 +1047,138 @@
     <w:p>
       <w:pPr>
         <w:pStyle w:val="OptionList"/>
+        <w:ind w:left="2161" w:hanging="1441"/>
+        <w:rPr>
+          <w:b/>
+        </w:rPr>
+      </w:pPr>
+      <w:r>
+        <w:rPr>
+          <w:b/>
+        </w:rPr>
+        <w:t>--</w:t>
+      </w:r>
+      <w:proofErr w:type="spellStart"/>
+      <w:r>
+        <w:rPr>
+          <w:b/>
+        </w:rPr>
+        <w:t>GPS_dist</w:t>
+      </w:r>
+      <w:proofErr w:type="spellEnd"/>
+      <w:r>
+        <w:rPr>
+          <w:b/>
+        </w:rPr>
+        <w:t xml:space="preserve"> </w:t>
+      </w:r>
+      <w:r>
+        <w:rPr>
+          <w:i/>
+        </w:rPr>
+        <w:t>TOLERANCE</w:t>
+      </w:r>
+      <w:r>
+        <w:rPr>
+          <w:i/>
+        </w:rPr>
+        <w:br/>
+      </w:r>
+      <w:r>
+        <w:t>When comparing the GPS position (</w:t>
+      </w:r>
+      <w:proofErr w:type="spellStart"/>
+      <w:r>
+        <w:t>lat</w:t>
+      </w:r>
+      <w:proofErr w:type="spellEnd"/>
+      <w:r>
+        <w:t xml:space="preserve"> and long), positions within the distance tolerance (in meters) are considered equal.</w:t>
+      </w:r>
+      <w:r>
+        <w:t xml:space="preserve"> If not specified, coordinates need to be exactly equal.</w:t>
+      </w:r>
+      <w:r>
+        <w:t xml:space="preserve"> Use decimal point, not comma.</w:t>
+      </w:r>
+    </w:p>
+    <w:p>
+      <w:pPr>
+        <w:pStyle w:val="OptionList"/>
+        <w:ind w:left="2161" w:hanging="1441"/>
+        <w:rPr>
+          <w:b/>
+        </w:rPr>
+      </w:pPr>
+      <w:r>
+        <w:rPr>
+          <w:b/>
+        </w:rPr>
+        <w:t>--</w:t>
+      </w:r>
+      <w:proofErr w:type="spellStart"/>
+      <w:r>
+        <w:rPr>
+          <w:b/>
+        </w:rPr>
+        <w:t>GPS_</w:t>
+      </w:r>
+      <w:r>
+        <w:rPr>
+          <w:b/>
+        </w:rPr>
+        <w:t>alt</w:t>
+      </w:r>
+      <w:proofErr w:type="spellEnd"/>
+      <w:r>
+        <w:rPr>
+          <w:b/>
+        </w:rPr>
+        <w:t xml:space="preserve"> </w:t>
+      </w:r>
+      <w:r>
+        <w:rPr>
+          <w:i/>
+        </w:rPr>
+        <w:t>TOLERANCE</w:t>
+      </w:r>
+      <w:r>
+        <w:rPr>
+          <w:i/>
+        </w:rPr>
+        <w:br/>
+      </w:r>
+      <w:r>
+        <w:t>When comparing the GPS position (</w:t>
+      </w:r>
+      <w:r>
+        <w:t>altitude</w:t>
+      </w:r>
+      <w:r>
+        <w:t>), positions within the distance tolerance (in meters) are considered equal.</w:t>
+      </w:r>
+      <w:r>
+        <w:t xml:space="preserve"> </w:t>
+      </w:r>
+      <w:r>
+        <w:t xml:space="preserve">If not specified, </w:t>
+      </w:r>
+      <w:r>
+        <w:t xml:space="preserve">altitudes </w:t>
+      </w:r>
+      <w:r>
+        <w:t>need to be exactly equal.</w:t>
+      </w:r>
+      <w:r>
+        <w:t xml:space="preserve"> </w:t>
+      </w:r>
+      <w:r>
+        <w:t>Use decimal point, not comma.</w:t>
+      </w:r>
+    </w:p>
+    <w:p>
+      <w:pPr>
+        <w:pStyle w:val="OptionList"/>
         <w:keepNext/>
       </w:pPr>
       <w:r>
@@ -854,8 +1186,17 @@
           <w:b/>
           <w:bCs w:val="0"/>
         </w:rPr>
-        <w:t>-f, --fullpath</w:t>
-      </w:r>
+        <w:t>-f, --</w:t>
+      </w:r>
+      <w:proofErr w:type="spellStart"/>
+      <w:r>
+        <w:rPr>
+          <w:b/>
+          <w:bCs w:val="0"/>
+        </w:rPr>
+        <w:t>fullpath</w:t>
+      </w:r>
+      <w:proofErr w:type="spellEnd"/>
       <w:r>
         <w:tab/>
       </w:r>
@@ -890,7 +1231,23 @@
           <w:b/>
           <w:bCs w:val="0"/>
         </w:rPr>
-        <w:t>-i, --id</w:t>
+        <w:t>-</w:t>
+      </w:r>
+      <w:proofErr w:type="spellStart"/>
+      <w:r>
+        <w:rPr>
+          <w:b/>
+          <w:bCs w:val="0"/>
+        </w:rPr>
+        <w:t>i</w:t>
+      </w:r>
+      <w:proofErr w:type="spellEnd"/>
+      <w:r>
+        <w:rPr>
+          <w:b/>
+          <w:bCs w:val="0"/>
+        </w:rPr>
+        <w:t>, --id</w:t>
       </w:r>
       <w:r>
         <w:tab/>
@@ -899,7 +1256,15 @@
         <w:tab/>
       </w:r>
       <w:r>
-        <w:t xml:space="preserve">Display the Daminion Item Id </w:t>
+        <w:t xml:space="preserve">Display the </w:t>
+      </w:r>
+      <w:proofErr w:type="spellStart"/>
+      <w:r>
+        <w:t>Daminion</w:t>
+      </w:r>
+      <w:proofErr w:type="spellEnd"/>
+      <w:r>
+        <w:t xml:space="preserve"> Item Id </w:t>
       </w:r>
       <w:r>
         <w:t xml:space="preserve">in parenthesis ( ) </w:t>
@@ -920,7 +1285,15 @@
           <w:b/>
           <w:bCs w:val="0"/>
         </w:rPr>
-        <w:t>-x, --exclude</w:t>
+        <w:t>-x, --</w:t>
+      </w:r>
+      <w:proofErr w:type="spellStart"/>
+      <w:r>
+        <w:rPr>
+          <w:b/>
+          <w:bCs w:val="0"/>
+        </w:rPr>
+        <w:t>exclude</w:t>
       </w:r>
       <w:r>
         <w:rPr>
@@ -929,6 +1302,7 @@
         </w:rPr>
         <w:t>paths</w:t>
       </w:r>
+      <w:proofErr w:type="spellEnd"/>
       <w:r>
         <w:rPr>
           <w:b/>
@@ -1025,7 +1399,15 @@
         <w:t>-f</w:t>
       </w:r>
       <w:r>
-        <w:t xml:space="preserve"> option to verify how the paths are stored in the Daminion database. </w:t>
+        <w:t xml:space="preserve"> option to verify how the paths are stored in the </w:t>
+      </w:r>
+      <w:proofErr w:type="spellStart"/>
+      <w:r>
+        <w:t>Daminion</w:t>
+      </w:r>
+      <w:proofErr w:type="spellEnd"/>
+      <w:r>
+        <w:t xml:space="preserve"> database. </w:t>
       </w:r>
       <w:r>
         <w:rPr>
@@ -1067,7 +1449,15 @@
           <w:b/>
           <w:bCs w:val="0"/>
         </w:rPr>
-        <w:t>-y, --only</w:t>
+        <w:t>-y, --</w:t>
+      </w:r>
+      <w:proofErr w:type="spellStart"/>
+      <w:r>
+        <w:rPr>
+          <w:b/>
+          <w:bCs w:val="0"/>
+        </w:rPr>
+        <w:t>only</w:t>
       </w:r>
       <w:r>
         <w:rPr>
@@ -1076,6 +1466,7 @@
         </w:rPr>
         <w:t>paths</w:t>
       </w:r>
+      <w:proofErr w:type="spellEnd"/>
       <w:r>
         <w:rPr>
           <w:b/>
@@ -1172,7 +1563,15 @@
         <w:t>-f</w:t>
       </w:r>
       <w:r>
-        <w:t xml:space="preserve"> option to verify how the paths are stored in the Daminion database.</w:t>
+        <w:t xml:space="preserve"> option to verify how the paths are stored in the </w:t>
+      </w:r>
+      <w:proofErr w:type="spellStart"/>
+      <w:r>
+        <w:t>Daminion</w:t>
+      </w:r>
+      <w:proofErr w:type="spellEnd"/>
+      <w:r>
+        <w:t xml:space="preserve"> database.</w:t>
       </w:r>
       <w:r>
         <w:t xml:space="preserve"> </w:t>
@@ -1217,8 +1616,17 @@
           <w:b/>
           <w:bCs w:val="0"/>
         </w:rPr>
-        <w:t>-l, --sqlite</w:t>
-      </w:r>
+        <w:t>-l, --</w:t>
+      </w:r>
+      <w:proofErr w:type="spellStart"/>
+      <w:r>
+        <w:rPr>
+          <w:b/>
+          <w:bCs w:val="0"/>
+        </w:rPr>
+        <w:t>sqlite</w:t>
+      </w:r>
+      <w:proofErr w:type="spellEnd"/>
       <w:r>
         <w:tab/>
         <w:t xml:space="preserve">Use </w:t>
@@ -1253,8 +1661,13 @@
       <w:r>
         <w:t xml:space="preserve">based on </w:t>
       </w:r>
-      <w:r>
-        <w:t>Postgresql)</w:t>
+      <w:proofErr w:type="spellStart"/>
+      <w:r>
+        <w:t>Postgresql</w:t>
+      </w:r>
+      <w:proofErr w:type="spellEnd"/>
+      <w:r>
+        <w:t>)</w:t>
       </w:r>
     </w:p>
     <w:p>
@@ -1301,6 +1714,7 @@
         </w:rPr>
         <w:t xml:space="preserve"> </w:t>
       </w:r>
+      <w:proofErr w:type="spellStart"/>
       <w:r>
         <w:rPr>
           <w:bCs w:val="0"/>
@@ -1317,6 +1731,7 @@
         </w:rPr>
         <w:t>1</w:t>
       </w:r>
+      <w:proofErr w:type="spellEnd"/>
       <w:r>
         <w:rPr>
           <w:b/>
@@ -1367,11 +1782,19 @@
         </w:rPr>
         <w:t xml:space="preserve">the original </w:t>
       </w:r>
-      <w:r>
-        <w:rPr>
-          <w:bCs w:val="0"/>
-        </w:rPr>
-        <w:t>Daminion catalog name</w:t>
+      <w:proofErr w:type="spellStart"/>
+      <w:r>
+        <w:rPr>
+          <w:bCs w:val="0"/>
+        </w:rPr>
+        <w:t>Daminion</w:t>
+      </w:r>
+      <w:proofErr w:type="spellEnd"/>
+      <w:r>
+        <w:rPr>
+          <w:bCs w:val="0"/>
+        </w:rPr>
+        <w:t xml:space="preserve"> catalog name</w:t>
       </w:r>
       <w:r>
         <w:rPr>
@@ -1383,8 +1806,16 @@
         <w:rPr>
           <w:rStyle w:val="BodyTextTerminalChar"/>
         </w:rPr>
-        <w:t>.dmc</w:t>
-      </w:r>
+        <w:t>.</w:t>
+      </w:r>
+      <w:proofErr w:type="spellStart"/>
+      <w:r>
+        <w:rPr>
+          <w:rStyle w:val="BodyTextTerminalChar"/>
+        </w:rPr>
+        <w:t>dmc</w:t>
+      </w:r>
+      <w:proofErr w:type="spellEnd"/>
       <w:r>
         <w:rPr>
           <w:bCs w:val="0"/>
@@ -1429,6 +1860,7 @@
         </w:rPr>
         <w:t xml:space="preserve"> </w:t>
       </w:r>
+      <w:proofErr w:type="spellStart"/>
       <w:r>
         <w:rPr>
           <w:bCs w:val="0"/>
@@ -1445,6 +1877,7 @@
         </w:rPr>
         <w:t>2</w:t>
       </w:r>
+      <w:proofErr w:type="spellEnd"/>
       <w:r>
         <w:rPr>
           <w:b/>
@@ -1483,11 +1916,19 @@
         </w:rPr>
         <w:t xml:space="preserve"> option specifies the new created </w:t>
       </w:r>
-      <w:r>
-        <w:rPr>
-          <w:bCs w:val="0"/>
-        </w:rPr>
-        <w:t>Daminion catalog</w:t>
+      <w:proofErr w:type="spellStart"/>
+      <w:r>
+        <w:rPr>
+          <w:bCs w:val="0"/>
+        </w:rPr>
+        <w:t>Daminion</w:t>
+      </w:r>
+      <w:proofErr w:type="spellEnd"/>
+      <w:r>
+        <w:rPr>
+          <w:bCs w:val="0"/>
+        </w:rPr>
+        <w:t xml:space="preserve"> catalog</w:t>
       </w:r>
       <w:r>
         <w:rPr>
@@ -1499,8 +1940,16 @@
         <w:rPr>
           <w:rStyle w:val="BodyTextTerminalChar"/>
         </w:rPr>
-        <w:t>.dmc</w:t>
-      </w:r>
+        <w:t>.</w:t>
+      </w:r>
+      <w:proofErr w:type="spellStart"/>
+      <w:r>
+        <w:rPr>
+          <w:rStyle w:val="BodyTextTerminalChar"/>
+        </w:rPr>
+        <w:t>dmc</w:t>
+      </w:r>
+      <w:proofErr w:type="spellEnd"/>
       <w:r>
         <w:rPr>
           <w:bCs w:val="0"/>
@@ -1520,6 +1969,7 @@
           <w:b/>
           <w:bCs w:val="0"/>
         </w:rPr>
+        <w:lastRenderedPageBreak/>
         <w:t xml:space="preserve"> </w:t>
       </w:r>
       <w:r>
@@ -1534,6 +1984,7 @@
         </w:rPr>
         <w:t xml:space="preserve"> </w:t>
       </w:r>
+      <w:proofErr w:type="spellStart"/>
       <w:r>
         <w:rPr>
           <w:bCs w:val="0"/>
@@ -1542,6 +1993,7 @@
         </w:rPr>
         <w:t>SERVER</w:t>
       </w:r>
+      <w:proofErr w:type="spellEnd"/>
       <w:r>
         <w:rPr>
           <w:b/>
@@ -1583,7 +2035,21 @@
         <w:rPr>
           <w:bCs w:val="0"/>
         </w:rPr>
-        <w:t xml:space="preserve">the Daminion Server). If </w:t>
+        <w:t xml:space="preserve">the </w:t>
+      </w:r>
+      <w:proofErr w:type="spellStart"/>
+      <w:r>
+        <w:rPr>
+          <w:bCs w:val="0"/>
+        </w:rPr>
+        <w:t>Daminion</w:t>
+      </w:r>
+      <w:proofErr w:type="spellEnd"/>
+      <w:r>
+        <w:rPr>
+          <w:bCs w:val="0"/>
+        </w:rPr>
+        <w:t xml:space="preserve"> Server). If </w:t>
       </w:r>
       <w:r>
         <w:rPr>
@@ -1637,7 +2103,21 @@
         <w:rPr>
           <w:bCs w:val="0"/>
         </w:rPr>
-        <w:t xml:space="preserve"> Daminion Server Administration</w:t>
+        <w:t xml:space="preserve"> </w:t>
+      </w:r>
+      <w:proofErr w:type="spellStart"/>
+      <w:r>
+        <w:rPr>
+          <w:bCs w:val="0"/>
+        </w:rPr>
+        <w:t>Daminion</w:t>
+      </w:r>
+      <w:proofErr w:type="spellEnd"/>
+      <w:r>
+        <w:rPr>
+          <w:bCs w:val="0"/>
+        </w:rPr>
+        <w:t xml:space="preserve"> Server Administration</w:t>
       </w:r>
       <w:r>
         <w:rPr>
@@ -1663,6 +2143,7 @@
         </w:rPr>
         <w:t xml:space="preserve"> -p --port </w:t>
       </w:r>
+      <w:proofErr w:type="spellStart"/>
       <w:r>
         <w:rPr>
           <w:i/>
@@ -1670,6 +2151,7 @@
         </w:rPr>
         <w:t>PORT</w:t>
       </w:r>
+      <w:proofErr w:type="spellEnd"/>
       <w:r>
         <w:rPr>
           <w:i/>
@@ -1694,7 +2176,15 @@
         <w:t>, the</w:t>
       </w:r>
       <w:r>
-        <w:t xml:space="preserve"> Daminion default</w:t>
+        <w:t xml:space="preserve"> </w:t>
+      </w:r>
+      <w:proofErr w:type="spellStart"/>
+      <w:r>
+        <w:t>Daminion</w:t>
+      </w:r>
+      <w:proofErr w:type="spellEnd"/>
+      <w:r>
+        <w:t xml:space="preserve"> default</w:t>
       </w:r>
       <w:r>
         <w:t xml:space="preserve"> </w:t>
@@ -1727,6 +2217,7 @@
       <w:r>
         <w:t xml:space="preserve"> </w:t>
       </w:r>
+      <w:proofErr w:type="spellStart"/>
       <w:r>
         <w:rPr>
           <w:i/>
@@ -1734,6 +2225,7 @@
         </w:rPr>
         <w:t>USER</w:t>
       </w:r>
+      <w:proofErr w:type="spellEnd"/>
       <w:r>
         <w:tab/>
       </w:r>
@@ -1760,123 +2252,164 @@
         <w:t>Not</w:t>
       </w:r>
       <w:r>
-        <w:t xml:space="preserve"> Daminion catalog user). If not specified the installation default </w:t>
-      </w:r>
+        <w:t xml:space="preserve"> </w:t>
+      </w:r>
+      <w:proofErr w:type="spellStart"/>
+      <w:r>
+        <w:t>Daminion</w:t>
+      </w:r>
+      <w:proofErr w:type="spellEnd"/>
+      <w:r>
+        <w:t xml:space="preserve"> catalog user). If not specified the installation default </w:t>
+      </w:r>
+      <w:proofErr w:type="spellStart"/>
       <w:r>
         <w:rPr>
           <w:i/>
           <w:iCs/>
         </w:rPr>
-        <w:t>postgres/postgres</w:t>
-      </w:r>
-      <w:r>
-        <w:t xml:space="preserve"> will be used.</w:t>
-      </w:r>
-    </w:p>
-    <w:p>
-      <w:pPr>
-        <w:pStyle w:val="OptionList"/>
-      </w:pPr>
-      <w:r>
-        <w:lastRenderedPageBreak/>
-        <w:t xml:space="preserve"> </w:t>
-      </w:r>
-      <w:r>
-        <w:rPr>
-          <w:b/>
-          <w:bCs w:val="0"/>
-        </w:rPr>
-        <w:t>-o --output</w:t>
-      </w:r>
-      <w:r>
-        <w:t xml:space="preserve"> </w:t>
-      </w:r>
+        <w:t>postgres</w:t>
+      </w:r>
+      <w:proofErr w:type="spellEnd"/>
       <w:r>
         <w:rPr>
           <w:i/>
           <w:iCs/>
         </w:rPr>
-        <w:t>OUTFILE</w:t>
-      </w:r>
-      <w:r>
-        <w:br/>
-      </w:r>
-      <w:r>
-        <w:t>Write</w:t>
-      </w:r>
-      <w:r>
-        <w:t xml:space="preserve"> </w:t>
-      </w:r>
-      <w:r>
-        <w:t>the report to</w:t>
-      </w:r>
-      <w:r>
-        <w:t xml:space="preserve"> an</w:t>
-      </w:r>
-      <w:r>
-        <w:t xml:space="preserve"> </w:t>
-      </w:r>
+        <w:t>/</w:t>
+      </w:r>
+      <w:proofErr w:type="spellStart"/>
       <w:r>
         <w:rPr>
           <w:i/>
           <w:iCs/>
         </w:rPr>
-        <w:t>OUTFILE</w:t>
-      </w:r>
-      <w:r>
-        <w:t xml:space="preserve">. If </w:t>
-      </w:r>
-      <w:r>
-        <w:rPr>
-          <w:b/>
-          <w:bCs w:val="0"/>
-        </w:rPr>
-        <w:t>-o</w:t>
-      </w:r>
-      <w:r>
-        <w:t xml:space="preserve"> is not specified the output will be </w:t>
-      </w:r>
-      <w:r>
-        <w:t xml:space="preserve">displayed </w:t>
-      </w:r>
-      <w:r>
-        <w:t>on the screen. Verbose messages (</w:t>
-      </w:r>
-      <w:r>
-        <w:rPr>
-          <w:b/>
-          <w:bCs w:val="0"/>
-        </w:rPr>
-        <w:t>-v</w:t>
-      </w:r>
-      <w:r>
-        <w:t xml:space="preserve">) are </w:t>
-      </w:r>
-      <w:r>
-        <w:t xml:space="preserve">never </w:t>
-      </w:r>
-      <w:r>
-        <w:t xml:space="preserve">directed to </w:t>
+        <w:t>postgres</w:t>
+      </w:r>
+      <w:proofErr w:type="spellEnd"/>
+      <w:r>
+        <w:t xml:space="preserve"> will be used.</w:t>
+      </w:r>
+    </w:p>
+    <w:p>
+      <w:pPr>
+        <w:pStyle w:val="OptionList"/>
+      </w:pPr>
+      <w:r>
+        <w:t xml:space="preserve"> </w:t>
+      </w:r>
+      <w:r>
+        <w:rPr>
+          <w:b/>
+          <w:bCs w:val="0"/>
+        </w:rPr>
+        <w:t>-o --output</w:t>
+      </w:r>
+      <w:r>
+        <w:t xml:space="preserve"> </w:t>
       </w:r>
       <w:r>
         <w:rPr>
           <w:i/>
           <w:iCs/>
         </w:rPr>
-        <w:t>OUTFILE.</w:t>
-      </w:r>
-      <w:r>
-        <w:t xml:space="preserve"> </w:t>
-      </w:r>
-      <w:r>
-        <w:t xml:space="preserve">To print the output on screen, when an output file specified in an INI file, a special value </w:t>
+        <w:t>OUTFILE</w:t>
+      </w:r>
+      <w:r>
+        <w:br/>
+      </w:r>
+      <w:r>
+        <w:t>Write</w:t>
+      </w:r>
+      <w:r>
+        <w:t xml:space="preserve"> </w:t>
+      </w:r>
+      <w:r>
+        <w:t>the report to</w:t>
+      </w:r>
+      <w:r>
+        <w:t xml:space="preserve"> an</w:t>
+      </w:r>
+      <w:r>
+        <w:t xml:space="preserve"> </w:t>
       </w:r>
       <w:r>
         <w:rPr>
           <w:i/>
           <w:iCs/>
         </w:rPr>
-        <w:t>&lt;stdout&gt;</w:t>
+        <w:t>OUTFILE</w:t>
+      </w:r>
+      <w:r>
+        <w:t xml:space="preserve">. If </w:t>
+      </w:r>
+      <w:r>
+        <w:rPr>
+          <w:b/>
+          <w:bCs w:val="0"/>
+        </w:rPr>
+        <w:t>-o</w:t>
+      </w:r>
+      <w:r>
+        <w:t xml:space="preserve"> is not specified the output will be </w:t>
+      </w:r>
+      <w:r>
+        <w:t xml:space="preserve">displayed </w:t>
+      </w:r>
+      <w:r>
+        <w:t>on the screen. Verbose messages (</w:t>
+      </w:r>
+      <w:r>
+        <w:rPr>
+          <w:b/>
+          <w:bCs w:val="0"/>
+        </w:rPr>
+        <w:t>-v</w:t>
+      </w:r>
+      <w:r>
+        <w:t xml:space="preserve">) are </w:t>
+      </w:r>
+      <w:r>
+        <w:t xml:space="preserve">never </w:t>
+      </w:r>
+      <w:r>
+        <w:t xml:space="preserve">directed to </w:t>
+      </w:r>
+      <w:r>
+        <w:rPr>
+          <w:i/>
+          <w:iCs/>
+        </w:rPr>
+        <w:t>OUTFILE.</w:t>
+      </w:r>
+      <w:r>
+        <w:t xml:space="preserve"> </w:t>
+      </w:r>
+      <w:r>
+        <w:t xml:space="preserve">To print the output on screen, when an output file specified in an INI file, a special value </w:t>
+      </w:r>
+      <w:r>
+        <w:rPr>
+          <w:i/>
+          <w:iCs/>
+        </w:rPr>
+        <w:t>&lt;</w:t>
+      </w:r>
+      <w:proofErr w:type="spellStart"/>
+      <w:r>
+        <w:rPr>
+          <w:i/>
+          <w:iCs/>
+        </w:rPr>
+        <w:t>stdout</w:t>
+      </w:r>
+      <w:proofErr w:type="spellEnd"/>
+      <w:r>
+        <w:rPr>
+          <w:i/>
+          <w:iCs/>
+        </w:rPr>
+        <w:t>&gt;</w:t>
       </w:r>
       <w:r>
         <w:t xml:space="preserve"> can be used.</w:t>
@@ -1896,7 +2429,14 @@
       </w:r>
       <w:r>
         <w:tab/>
-        <w:t xml:space="preserve">Verbose output. Specifying </w:t>
+      </w:r>
+      <w:proofErr w:type="spellStart"/>
+      <w:r>
+        <w:t>Verbose</w:t>
+      </w:r>
+      <w:proofErr w:type="spellEnd"/>
+      <w:r>
+        <w:t xml:space="preserve"> output. Specifying </w:t>
       </w:r>
       <w:r>
         <w:t xml:space="preserve">the option </w:t>
@@ -2254,6 +2794,7 @@
       <w:r>
         <w:t xml:space="preserve"> for both </w:t>
       </w:r>
+      <w:proofErr w:type="spellStart"/>
       <w:r>
         <w:rPr>
           <w:b/>
@@ -2261,9 +2802,11 @@
         </w:rPr>
         <w:t>DamScan</w:t>
       </w:r>
+      <w:proofErr w:type="spellEnd"/>
       <w:r>
         <w:t xml:space="preserve"> and </w:t>
       </w:r>
+      <w:proofErr w:type="spellStart"/>
       <w:r>
         <w:rPr>
           <w:b/>
@@ -2271,6 +2814,7 @@
         </w:rPr>
         <w:t>DamCompare</w:t>
       </w:r>
+      <w:proofErr w:type="spellEnd"/>
       <w:r>
         <w:t xml:space="preserve"> you can ignore the warnings.</w:t>
       </w:r>
@@ -2303,8 +2847,6 @@
         </w:rPr>
         <w:t xml:space="preserve">Title, Description, Comments, </w:t>
       </w:r>
-      <w:bookmarkStart w:id="0" w:name="_GoBack"/>
-      <w:bookmarkEnd w:id="0"/>
       <w:r>
         <w:rPr>
           <w:bCs/>
@@ -2330,7 +2872,15 @@
         <w:t>n</w:t>
       </w:r>
       <w:r>
-        <w:t xml:space="preserve">ot all tag categories that are supported by Daminion. </w:t>
+        <w:t xml:space="preserve">ot all tag categories that are supported by </w:t>
+      </w:r>
+      <w:proofErr w:type="spellStart"/>
+      <w:r>
+        <w:t>Daminion</w:t>
+      </w:r>
+      <w:proofErr w:type="spellEnd"/>
+      <w:r>
+        <w:t xml:space="preserve">. </w:t>
       </w:r>
       <w:r>
         <w:t>O</w:t>
@@ -2430,6 +2980,7 @@
         <w:rPr>
           <w:rFonts w:eastAsia="Times New Roman"/>
         </w:rPr>
+        <w:lastRenderedPageBreak/>
         <w:t>ENVIRONMENT</w:t>
       </w:r>
     </w:p>
@@ -2512,7 +3063,6 @@
         <w:pStyle w:val="Heading2"/>
       </w:pPr>
       <w:r>
-        <w:lastRenderedPageBreak/>
         <w:t>psycopg2</w:t>
       </w:r>
     </w:p>
@@ -2561,8 +3111,13 @@
         <w:pStyle w:val="BodyTextTerminal"/>
       </w:pPr>
       <w:r>
-        <w:t>C:&gt; python -m pip install -U pip setuptools</w:t>
-      </w:r>
+        <w:t xml:space="preserve">C:&gt; python -m pip install -U pip </w:t>
+      </w:r>
+      <w:proofErr w:type="spellStart"/>
+      <w:r>
+        <w:t>setuptools</w:t>
+      </w:r>
+      <w:proofErr w:type="spellEnd"/>
     </w:p>
     <w:p>
       <w:pPr>
@@ -2601,6 +3156,7 @@
       <w:r>
         <w:t xml:space="preserve">The file consists of two sections: Database and Session. Each line consists of one parameter, ‘=’ sign and the parameter value. It’s recommended to use full pathnames, so the INI file works independent of directory, where the </w:t>
       </w:r>
+      <w:proofErr w:type="spellStart"/>
       <w:r>
         <w:rPr>
           <w:b/>
@@ -2608,6 +3164,7 @@
         </w:rPr>
         <w:t>DamScan</w:t>
       </w:r>
+      <w:proofErr w:type="spellEnd"/>
       <w:r>
         <w:t xml:space="preserve"> program is run. </w:t>
       </w:r>
@@ -2660,8 +3217,17 @@
           <w:b/>
           <w:bCs w:val="0"/>
         </w:rPr>
-        <w:t>-l/--sqlite</w:t>
-      </w:r>
+        <w:t>-l/--</w:t>
+      </w:r>
+      <w:proofErr w:type="spellStart"/>
+      <w:r>
+        <w:rPr>
+          <w:b/>
+          <w:bCs w:val="0"/>
+        </w:rPr>
+        <w:t>sqlite</w:t>
+      </w:r>
+      <w:proofErr w:type="spellEnd"/>
       <w:r>
         <w:t xml:space="preserve">. Allowed values: </w:t>
       </w:r>
@@ -2703,7 +3269,15 @@
       </w:r>
       <w:r>
         <w:tab/>
-        <w:t>The Daminion catalog name (</w:t>
+        <w:t xml:space="preserve">The </w:t>
+      </w:r>
+      <w:proofErr w:type="spellStart"/>
+      <w:r>
+        <w:t>Daminion</w:t>
+      </w:r>
+      <w:proofErr w:type="spellEnd"/>
+      <w:r>
+        <w:t xml:space="preserve"> catalog name (</w:t>
       </w:r>
       <w:r>
         <w:rPr>
@@ -2738,7 +3312,15 @@
       </w:r>
       <w:r>
         <w:tab/>
-        <w:t>The Daminion catalog name (</w:t>
+        <w:t xml:space="preserve">The </w:t>
+      </w:r>
+      <w:proofErr w:type="spellStart"/>
+      <w:r>
+        <w:t>Daminion</w:t>
+      </w:r>
+      <w:proofErr w:type="spellEnd"/>
+      <w:r>
+        <w:t xml:space="preserve"> catalog name (</w:t>
       </w:r>
       <w:r>
         <w:rPr>
@@ -2878,7 +3460,21 @@
         <w:rPr>
           <w:bCs w:val="0"/>
         </w:rPr>
-        <w:t xml:space="preserve">). The defauls is </w:t>
+        <w:t xml:space="preserve">). The </w:t>
+      </w:r>
+      <w:proofErr w:type="spellStart"/>
+      <w:r>
+        <w:rPr>
+          <w:bCs w:val="0"/>
+        </w:rPr>
+        <w:t>defauls</w:t>
+      </w:r>
+      <w:proofErr w:type="spellEnd"/>
+      <w:r>
+        <w:rPr>
+          <w:bCs w:val="0"/>
+        </w:rPr>
+        <w:t xml:space="preserve"> is </w:t>
       </w:r>
       <w:r>
         <w:rPr>
@@ -2925,12 +3521,28 @@
         </w:rPr>
         <w:t xml:space="preserve">). The default is </w:t>
       </w:r>
-      <w:r>
-        <w:rPr>
-          <w:rStyle w:val="BodyTextTerminalChar"/>
-        </w:rPr>
-        <w:t>postgres/postgres</w:t>
-      </w:r>
+      <w:proofErr w:type="spellStart"/>
+      <w:r>
+        <w:rPr>
+          <w:rStyle w:val="BodyTextTerminalChar"/>
+        </w:rPr>
+        <w:t>postgres</w:t>
+      </w:r>
+      <w:proofErr w:type="spellEnd"/>
+      <w:r>
+        <w:rPr>
+          <w:rStyle w:val="BodyTextTerminalChar"/>
+        </w:rPr>
+        <w:t>/</w:t>
+      </w:r>
+      <w:proofErr w:type="spellStart"/>
+      <w:r>
+        <w:rPr>
+          <w:rStyle w:val="BodyTextTerminalChar"/>
+        </w:rPr>
+        <w:t>postgres</w:t>
+      </w:r>
+      <w:proofErr w:type="spellEnd"/>
       <w:r>
         <w:rPr>
           <w:bCs w:val="0"/>
@@ -2956,12 +3568,14 @@
       <w:pPr>
         <w:pStyle w:val="OptionList"/>
       </w:pPr>
+      <w:proofErr w:type="spellStart"/>
       <w:r>
         <w:rPr>
           <w:b/>
         </w:rPr>
         <w:t>Fullpath</w:t>
       </w:r>
+      <w:proofErr w:type="spellEnd"/>
       <w:r>
         <w:rPr>
           <w:b/>
@@ -2982,8 +3596,17 @@
           <w:b/>
           <w:bCs w:val="0"/>
         </w:rPr>
-        <w:t>-f/--fullpath</w:t>
-      </w:r>
+        <w:t>-f/--</w:t>
+      </w:r>
+      <w:proofErr w:type="spellStart"/>
+      <w:r>
+        <w:rPr>
+          <w:b/>
+          <w:bCs w:val="0"/>
+        </w:rPr>
+        <w:t>fullpath</w:t>
+      </w:r>
+      <w:proofErr w:type="spellEnd"/>
       <w:r>
         <w:t xml:space="preserve">). Allowed values: </w:t>
       </w:r>
@@ -3030,11 +3653,20 @@
           <w:b/>
           <w:bCs w:val="0"/>
         </w:rPr>
+        <w:lastRenderedPageBreak/>
         <w:t>ID</w:t>
       </w:r>
       <w:r>
         <w:tab/>
-        <w:t>Display the Daminion Item Id</w:t>
+        <w:t xml:space="preserve">Display the </w:t>
+      </w:r>
+      <w:proofErr w:type="spellStart"/>
+      <w:r>
+        <w:t>Daminion</w:t>
+      </w:r>
+      <w:proofErr w:type="spellEnd"/>
+      <w:r>
+        <w:t xml:space="preserve"> Item Id</w:t>
       </w:r>
       <w:r>
         <w:t xml:space="preserve"> after the filename</w:t>
@@ -3047,7 +3679,23 @@
           <w:b/>
           <w:bCs w:val="0"/>
         </w:rPr>
-        <w:t>-i/--id</w:t>
+        <w:t>-</w:t>
+      </w:r>
+      <w:proofErr w:type="spellStart"/>
+      <w:r>
+        <w:rPr>
+          <w:b/>
+          <w:bCs w:val="0"/>
+        </w:rPr>
+        <w:t>i</w:t>
+      </w:r>
+      <w:proofErr w:type="spellEnd"/>
+      <w:r>
+        <w:rPr>
+          <w:b/>
+          <w:bCs w:val="0"/>
+        </w:rPr>
+        <w:t>/--id</w:t>
       </w:r>
       <w:r>
         <w:t xml:space="preserve">). Allowed values: </w:t>
@@ -3089,10 +3737,127 @@
     <w:p>
       <w:pPr>
         <w:pStyle w:val="OptionList"/>
+      </w:pPr>
+      <w:proofErr w:type="spellStart"/>
+      <w:r>
+        <w:rPr>
+          <w:b/>
+        </w:rPr>
+        <w:t>GPS_dist</w:t>
+      </w:r>
+      <w:proofErr w:type="spellEnd"/>
+      <w:r>
+        <w:tab/>
+        <w:t>Specifies the distance tolerance (</w:t>
+      </w:r>
+      <w:r>
+        <w:rPr>
+          <w:b/>
+        </w:rPr>
+        <w:t>--</w:t>
+      </w:r>
+      <w:proofErr w:type="spellStart"/>
+      <w:r>
+        <w:rPr>
+          <w:b/>
+        </w:rPr>
+        <w:t>GPS_dist</w:t>
+      </w:r>
+      <w:proofErr w:type="spellEnd"/>
+      <w:r>
+        <w:t xml:space="preserve">) when comparing the position of the images. Images within the distance are not reported. The default value is </w:t>
+      </w:r>
+      <w:r>
+        <w:rPr>
+          <w:rStyle w:val="BodyTextTerminalChar"/>
+        </w:rPr>
+        <w:t>0.0</w:t>
+      </w:r>
+      <w:r>
+        <w:t xml:space="preserve"> (in meters). Use decimal point, not comma.</w:t>
+      </w:r>
+    </w:p>
+    <w:p>
+      <w:pPr>
+        <w:pStyle w:val="OptionList"/>
+      </w:pPr>
+      <w:proofErr w:type="spellStart"/>
+      <w:r>
+        <w:rPr>
+          <w:b/>
+        </w:rPr>
+        <w:t>GPS_al</w:t>
+      </w:r>
+      <w:r>
+        <w:rPr>
+          <w:b/>
+        </w:rPr>
+        <w:t>t</w:t>
+      </w:r>
+      <w:proofErr w:type="spellEnd"/>
+      <w:r>
+        <w:tab/>
+        <w:t xml:space="preserve">Specifies the </w:t>
+      </w:r>
+      <w:r>
+        <w:t>altitude</w:t>
+      </w:r>
+      <w:r>
+        <w:t xml:space="preserve"> tolerance (</w:t>
+      </w:r>
+      <w:r>
+        <w:rPr>
+          <w:b/>
+        </w:rPr>
+        <w:t>--</w:t>
+      </w:r>
+      <w:proofErr w:type="spellStart"/>
+      <w:r>
+        <w:rPr>
+          <w:b/>
+        </w:rPr>
+        <w:t>GPS_al</w:t>
+      </w:r>
+      <w:r>
+        <w:rPr>
+          <w:b/>
+        </w:rPr>
+        <w:t>t</w:t>
+      </w:r>
+      <w:proofErr w:type="spellEnd"/>
+      <w:r>
+        <w:t xml:space="preserve">) when comparing the </w:t>
+      </w:r>
+      <w:r>
+        <w:t>altitude</w:t>
+      </w:r>
+      <w:r>
+        <w:t xml:space="preserve"> of the images. Images within the </w:t>
+      </w:r>
+      <w:r>
+        <w:t>tolerance</w:t>
+      </w:r>
+      <w:r>
+        <w:t xml:space="preserve"> are not reported. The default value is </w:t>
+      </w:r>
+      <w:r>
+        <w:rPr>
+          <w:rStyle w:val="BodyTextTerminalChar"/>
+        </w:rPr>
+        <w:t>0.0</w:t>
+      </w:r>
+      <w:r>
+        <w:t xml:space="preserve"> (in meters). Use decimal point, not comma.</w:t>
+      </w:r>
+    </w:p>
+    <w:p>
+      <w:pPr>
+        <w:pStyle w:val="OptionList"/>
         <w:rPr>
           <w:color w:val="000000"/>
         </w:rPr>
       </w:pPr>
+      <w:proofErr w:type="spellStart"/>
       <w:r>
         <w:rPr>
           <w:b/>
@@ -3105,6 +3870,7 @@
         </w:rPr>
         <w:t>Paths</w:t>
       </w:r>
+      <w:proofErr w:type="spellEnd"/>
       <w:r>
         <w:tab/>
         <w:t xml:space="preserve">Specifies a list of directory paths separated by spaces (‘ ‘) that will be excluded from the </w:t>
@@ -3131,6 +3897,7 @@
         </w:rPr>
         <w:t>/--</w:t>
       </w:r>
+      <w:proofErr w:type="spellStart"/>
       <w:r>
         <w:rPr>
           <w:b/>
@@ -3143,6 +3910,7 @@
         </w:rPr>
         <w:t>paths</w:t>
       </w:r>
+      <w:proofErr w:type="spellEnd"/>
       <w:r>
         <w:t>).</w:t>
       </w:r>
@@ -3184,6 +3952,7 @@
           <w:bCs w:val="0"/>
         </w:rPr>
       </w:pPr>
+      <w:proofErr w:type="spellStart"/>
       <w:r>
         <w:rPr>
           <w:b/>
@@ -3196,6 +3965,7 @@
         </w:rPr>
         <w:t>Paths</w:t>
       </w:r>
+      <w:proofErr w:type="spellEnd"/>
       <w:r>
         <w:rPr>
           <w:bCs w:val="0"/>
@@ -3238,7 +4008,14 @@
           <w:b/>
         </w:rPr>
         <w:noBreakHyphen/>
-        <w:t>y/--only</w:t>
+        <w:t>y/--</w:t>
+      </w:r>
+      <w:proofErr w:type="spellStart"/>
+      <w:r>
+        <w:rPr>
+          <w:b/>
+        </w:rPr>
+        <w:t>only</w:t>
       </w:r>
       <w:r>
         <w:rPr>
@@ -3246,6 +4023,7 @@
         </w:rPr>
         <w:t>paths</w:t>
       </w:r>
+      <w:proofErr w:type="spellEnd"/>
       <w:r>
         <w:rPr>
           <w:bCs w:val="0"/>
@@ -3319,12 +4097,21 @@
         <w:tab/>
         <w:t xml:space="preserve">Same as </w:t>
       </w:r>
-      <w:r>
-        <w:rPr>
-          <w:b/>
-          <w:bCs w:val="0"/>
-        </w:rPr>
-        <w:t>ExcludePaths.</w:t>
+      <w:proofErr w:type="spellStart"/>
+      <w:r>
+        <w:rPr>
+          <w:b/>
+          <w:bCs w:val="0"/>
+        </w:rPr>
+        <w:t>ExcludePaths</w:t>
+      </w:r>
+      <w:proofErr w:type="spellEnd"/>
+      <w:r>
+        <w:rPr>
+          <w:b/>
+          <w:bCs w:val="0"/>
+        </w:rPr>
+        <w:t>.</w:t>
       </w:r>
       <w:r>
         <w:t xml:space="preserve"> Discontinued.</w:t>
@@ -3341,7 +4128,6 @@
         <w:rPr>
           <w:b/>
         </w:rPr>
-        <w:lastRenderedPageBreak/>
         <w:t>Only</w:t>
       </w:r>
       <w:r>
@@ -3351,12 +4137,14 @@
         <w:tab/>
         <w:t xml:space="preserve">Same as </w:t>
       </w:r>
+      <w:proofErr w:type="spellStart"/>
       <w:r>
         <w:rPr>
           <w:b/>
         </w:rPr>
         <w:t>OnlyPaths</w:t>
       </w:r>
+      <w:proofErr w:type="spellEnd"/>
       <w:r>
         <w:rPr>
           <w:bCs w:val="0"/>
@@ -3484,7 +4272,21 @@
         <w:rPr>
           <w:rStyle w:val="BodyTextTerminalChar"/>
         </w:rPr>
-        <w:t>&lt;stdout&gt;</w:t>
+        <w:t>&lt;</w:t>
+      </w:r>
+      <w:proofErr w:type="spellStart"/>
+      <w:r>
+        <w:rPr>
+          <w:rStyle w:val="BodyTextTerminalChar"/>
+        </w:rPr>
+        <w:t>stdout</w:t>
+      </w:r>
+      <w:proofErr w:type="spellEnd"/>
+      <w:r>
+        <w:rPr>
+          <w:rStyle w:val="BodyTextTerminalChar"/>
+        </w:rPr>
+        <w:t>&gt;</w:t>
       </w:r>
       <w:r>
         <w:t xml:space="preserve">  the output will be printed on the screen.</w:t>
@@ -3567,8 +4369,21 @@
         <w:pStyle w:val="BodyTextTerminal"/>
       </w:pPr>
       <w:r>
-        <w:t>User= postgres/postgres</w:t>
-      </w:r>
+        <w:t xml:space="preserve">User= </w:t>
+      </w:r>
+      <w:proofErr w:type="spellStart"/>
+      <w:r>
+        <w:t>postgres</w:t>
+      </w:r>
+      <w:proofErr w:type="spellEnd"/>
+      <w:r>
+        <w:t>/</w:t>
+      </w:r>
+      <w:proofErr w:type="spellStart"/>
+      <w:r>
+        <w:t>postgres</w:t>
+      </w:r>
+      <w:proofErr w:type="spellEnd"/>
     </w:p>
     <w:p>
       <w:pPr>
@@ -3589,8 +4404,13 @@
         <w:pStyle w:val="BodyTextTerminal"/>
         <w:keepNext/>
       </w:pPr>
-      <w:r>
-        <w:t>Fullpath=False</w:t>
+      <w:proofErr w:type="spellStart"/>
+      <w:r>
+        <w:t>Fullpath</w:t>
+      </w:r>
+      <w:proofErr w:type="spellEnd"/>
+      <w:r>
+        <w:t>=False</w:t>
       </w:r>
     </w:p>
     <w:p>
@@ -3605,6 +4425,32 @@
       <w:pPr>
         <w:pStyle w:val="BodyTextTerminal"/>
       </w:pPr>
+      <w:proofErr w:type="spellStart"/>
+      <w:r>
+        <w:t>GPS_dist</w:t>
+      </w:r>
+      <w:proofErr w:type="spellEnd"/>
+      <w:r>
+        <w:t>=0.0</w:t>
+      </w:r>
+    </w:p>
+    <w:p>
+      <w:pPr>
+        <w:pStyle w:val="BodyTextTerminal"/>
+      </w:pPr>
+      <w:proofErr w:type="spellStart"/>
+      <w:r>
+        <w:t>GPS_alt</w:t>
+      </w:r>
+      <w:proofErr w:type="spellEnd"/>
+      <w:r>
+        <w:t>=0.0</w:t>
+      </w:r>
+    </w:p>
+    <w:p>
+      <w:pPr>
+        <w:pStyle w:val="BodyTextTerminal"/>
+      </w:pPr>
       <w:r>
         <w:t># Exclude=path1 path2 path3 path4</w:t>
       </w:r>
@@ -3622,7 +4468,15 @@
         <w:pStyle w:val="BodyTextTerminal"/>
       </w:pPr>
       <w:r>
-        <w:t>Output=&lt;stdout&gt;</w:t>
+        <w:t>Output=&lt;</w:t>
+      </w:r>
+      <w:proofErr w:type="spellStart"/>
+      <w:r>
+        <w:t>stdout</w:t>
+      </w:r>
+      <w:proofErr w:type="spellEnd"/>
+      <w:r>
+        <w:t>&gt;</w:t>
       </w:r>
     </w:p>
     <w:p>
@@ -3645,6 +4499,7 @@
         <w:rPr>
           <w:rFonts w:eastAsia="Times New Roman"/>
         </w:rPr>
+        <w:lastRenderedPageBreak/>
         <w:t>EXAMPLEs</w:t>
       </w:r>
     </w:p>
@@ -3689,8 +4544,21 @@
         <w:pStyle w:val="BodyTextTerminal"/>
       </w:pPr>
       <w:r>
-        <w:t>C:&gt; python DamCompare.py -c1 NetCatalog -c2 NetCatalog1 -s ServerPC</w:t>
-      </w:r>
+        <w:t xml:space="preserve">C:&gt; python DamCompare.py -c1 </w:t>
+      </w:r>
+      <w:proofErr w:type="spellStart"/>
+      <w:r>
+        <w:t>NetCatalog</w:t>
+      </w:r>
+      <w:proofErr w:type="spellEnd"/>
+      <w:r>
+        <w:t xml:space="preserve"> -c2 NetCatalog1 -s </w:t>
+      </w:r>
+      <w:proofErr w:type="spellStart"/>
+      <w:r>
+        <w:t>ServerPC</w:t>
+      </w:r>
+      <w:proofErr w:type="spellEnd"/>
       <w:r>
         <w:br/>
       </w:r>
@@ -3704,7 +4572,23 @@
         <w:pStyle w:val="BodyText"/>
       </w:pPr>
       <w:r>
-        <w:t>Run the analysis of the NetCatalog server catalog against NetCatalog1. The Postgres database is set up in ServerPC at port #5433.</w:t>
+        <w:t xml:space="preserve">Run the analysis of the </w:t>
+      </w:r>
+      <w:proofErr w:type="spellStart"/>
+      <w:r>
+        <w:t>NetCatalog</w:t>
+      </w:r>
+      <w:proofErr w:type="spellEnd"/>
+      <w:r>
+        <w:t xml:space="preserve"> server catalog against NetCatalog1. The Postgres database is set up in </w:t>
+      </w:r>
+      <w:proofErr w:type="spellStart"/>
+      <w:r>
+        <w:t>ServerPC</w:t>
+      </w:r>
+      <w:proofErr w:type="spellEnd"/>
+      <w:r>
+        <w:t xml:space="preserve"> at port #5433.</w:t>
       </w:r>
     </w:p>
     <w:p>
@@ -3713,11 +4597,24 @@
         <w:keepNext/>
       </w:pPr>
       <w:r>
-        <w:t>C:&gt; python DamCompare.py -v -l -c1 Pictures\DaminionCatalog.dmc</w:t>
-      </w:r>
+        <w:t>C:&gt; python DamCompare.py -v -l -c1 Pictures\</w:t>
+      </w:r>
+      <w:proofErr w:type="spellStart"/>
+      <w:r>
+        <w:t>DaminionCatalog.dmc</w:t>
+      </w:r>
+      <w:proofErr w:type="spellEnd"/>
       <w:r>
         <w:br/>
-        <w:t>-c2 Pictures\DaminionCatalogCopy.dmc -o Pictures\output.txt</w:t>
+        <w:t>-c2 Pictures\</w:t>
+      </w:r>
+      <w:proofErr w:type="spellStart"/>
+      <w:r>
+        <w:t>DaminionCatalogCopy.dmc</w:t>
+      </w:r>
+      <w:proofErr w:type="spellEnd"/>
+      <w:r>
+        <w:t xml:space="preserve"> -o Pictures\output.txt</w:t>
       </w:r>
     </w:p>
     <w:p>
@@ -3727,12 +4624,14 @@
       <w:r>
         <w:t xml:space="preserve">Run the analysis of the local catalog </w:t>
       </w:r>
+      <w:proofErr w:type="spellStart"/>
       <w:r>
         <w:rPr>
           <w:rStyle w:val="BodyTextTerminalChar"/>
         </w:rPr>
         <w:t>DaminionCatalog.dmc</w:t>
       </w:r>
+      <w:proofErr w:type="spellEnd"/>
       <w:r>
         <w:t xml:space="preserve"> in the </w:t>
       </w:r>
@@ -3745,12 +4644,14 @@
       <w:r>
         <w:t xml:space="preserve"> directory and compare it to </w:t>
       </w:r>
+      <w:proofErr w:type="spellStart"/>
       <w:r>
         <w:rPr>
           <w:rStyle w:val="BodyTextTerminalChar"/>
         </w:rPr>
         <w:t>DaminionCatalogCopy.dmc</w:t>
       </w:r>
+      <w:proofErr w:type="spellEnd"/>
       <w:r>
         <w:t xml:space="preserve"> in the same directory. Print the results of the analysis in </w:t>
       </w:r>
@@ -3770,11 +4671,97 @@
         <w:keepNext/>
       </w:pPr>
       <w:r>
-        <w:t>C:&gt; python DamCompare.py -v -l -c1 Pictures\DaminionCatalog.dmc</w:t>
-      </w:r>
+        <w:t>C:&gt; python DamCompare.py -v -l -c1 Pictures\</w:t>
+      </w:r>
+      <w:proofErr w:type="spellStart"/>
+      <w:r>
+        <w:t>DaminionCatalog.dmc</w:t>
+      </w:r>
+      <w:proofErr w:type="spellEnd"/>
       <w:r>
         <w:br/>
-        <w:t>-c2 Pictures\DaminionCatalogCopy.dmc -y .\Pictures\2017 .\Pictures\2016-12\ -o Pictures\output.txt</w:t>
+        <w:t>-c2 Pictures\</w:t>
+      </w:r>
+      <w:proofErr w:type="spellStart"/>
+      <w:r>
+        <w:t>DaminionCatalogCopy.dmc</w:t>
+      </w:r>
+      <w:proofErr w:type="spellEnd"/>
+      <w:r>
+        <w:t xml:space="preserve"> --</w:t>
+      </w:r>
+      <w:proofErr w:type="spellStart"/>
+      <w:r>
+        <w:t>GPS_dist</w:t>
+      </w:r>
+      <w:proofErr w:type="spellEnd"/>
+      <w:r>
+        <w:t xml:space="preserve"> 0.1</w:t>
+      </w:r>
+      <w:r>
+        <w:br/>
+      </w:r>
+      <w:r>
+        <w:t>-o Pictures\output.txt</w:t>
+      </w:r>
+    </w:p>
+    <w:p>
+      <w:pPr>
+        <w:pStyle w:val="BodyText"/>
+      </w:pPr>
+      <w:r>
+        <w:t xml:space="preserve">As in the previous example, but ignore the position differences that are </w:t>
+      </w:r>
+      <w:r>
+        <w:t xml:space="preserve">within </w:t>
+      </w:r>
+      <w:bookmarkStart w:id="0" w:name="_GoBack"/>
+      <w:bookmarkEnd w:id="0"/>
+      <w:r>
+        <w:t>10 cm.</w:t>
+      </w:r>
+    </w:p>
+    <w:p>
+      <w:pPr>
+        <w:pStyle w:val="BodyTextTerminal"/>
+        <w:keepNext/>
+      </w:pPr>
+      <w:r>
+        <w:t>C:&gt; python DamCompare.py -v -l -c1 Pictures\</w:t>
+      </w:r>
+      <w:proofErr w:type="spellStart"/>
+      <w:r>
+        <w:t>DaminionCatalog.dmc</w:t>
+      </w:r>
+      <w:proofErr w:type="spellEnd"/>
+      <w:r>
+        <w:br/>
+        <w:t>-c2 Pictures\</w:t>
+      </w:r>
+      <w:proofErr w:type="spellStart"/>
+      <w:r>
+        <w:t>DaminionCatalogCopy.dmc</w:t>
+      </w:r>
+      <w:proofErr w:type="spellEnd"/>
+      <w:r>
+        <w:t xml:space="preserve"> </w:t>
+      </w:r>
+      <w:r>
+        <w:t xml:space="preserve"> --</w:t>
+      </w:r>
+      <w:proofErr w:type="spellStart"/>
+      <w:r>
+        <w:t>GPS_dist</w:t>
+      </w:r>
+      <w:proofErr w:type="spellEnd"/>
+      <w:r>
+        <w:t xml:space="preserve"> 0.1</w:t>
+      </w:r>
+      <w:r>
+        <w:br/>
+      </w:r>
+      <w:r>
+        <w:t>-y .\Pictures\2017 .\Pictures\2016-12\ -o Pictures\output.txt</w:t>
       </w:r>
     </w:p>
     <w:p>
@@ -3895,12 +4882,24 @@
         <w:keepNext/>
       </w:pPr>
       <w:r>
-        <w:lastRenderedPageBreak/>
-        <w:t>C:&gt; python DamCompare.py -v -l -c1 Pictures\DaminionCatalog.dmc</w:t>
-      </w:r>
+        <w:t>C:&gt; python DamCompare.py -v -l -c1 Pictures\</w:t>
+      </w:r>
+      <w:proofErr w:type="spellStart"/>
+      <w:r>
+        <w:t>DaminionCatalog.dmc</w:t>
+      </w:r>
+      <w:proofErr w:type="spellEnd"/>
       <w:r>
         <w:br/>
-        <w:t>-c2 Pictures\DaminionCatalogCopy.dmc -x .\Pictures\2017 .\Pictures\2016-12\ -o Pictures\output.txt</w:t>
+        <w:t>-c2 Pictures\</w:t>
+      </w:r>
+      <w:proofErr w:type="spellStart"/>
+      <w:r>
+        <w:t>DaminionCatalogCopy.dmc</w:t>
+      </w:r>
+      <w:proofErr w:type="spellEnd"/>
+      <w:r>
+        <w:t xml:space="preserve"> -x .\Pictures\2017 .\Pictures\2016-12\ -o Pictures\output.txt</w:t>
       </w:r>
     </w:p>
     <w:p>
@@ -3908,7 +4907,15 @@
         <w:pStyle w:val="BodyText"/>
       </w:pPr>
       <w:r>
-        <w:t>As in the previous example, but exlude from the analysis items in .</w:t>
+        <w:t xml:space="preserve">As in the previous example, but </w:t>
+      </w:r>
+      <w:proofErr w:type="spellStart"/>
+      <w:r>
+        <w:t>exlude</w:t>
+      </w:r>
+      <w:proofErr w:type="spellEnd"/>
+      <w:r>
+        <w:t xml:space="preserve"> from the analysis items in .</w:t>
       </w:r>
       <w:r>
         <w:rPr>
@@ -4004,7 +5011,23 @@
         <w:keepNext/>
       </w:pPr>
       <w:r>
-        <w:t>C:&gt; python DamCompare.py --ini Pictures\DamCompare.ini -o &lt;stdout&gt;</w:t>
+        <w:t>C:&gt; python DamCompare.py --</w:t>
+      </w:r>
+      <w:proofErr w:type="spellStart"/>
+      <w:r>
+        <w:t>ini</w:t>
+      </w:r>
+      <w:proofErr w:type="spellEnd"/>
+      <w:r>
+        <w:t xml:space="preserve"> Pictures\DamCompare.ini -o &lt;</w:t>
+      </w:r>
+      <w:proofErr w:type="spellStart"/>
+      <w:r>
+        <w:t>stdout</w:t>
+      </w:r>
+      <w:proofErr w:type="spellEnd"/>
+      <w:r>
+        <w:t>&gt;</w:t>
       </w:r>
     </w:p>
     <w:p>
@@ -4144,7 +5167,7 @@
 </file>
 
 <file path=word/endnotes.xml><?xml version="1.0" encoding="utf-8"?>
-<w:endnotes xmlns:wpc="http://schemas.microsoft.com/office/word/2010/wordprocessingCanvas" xmlns:mc="http://schemas.openxmlformats.org/markup-compatibility/2006" xmlns:o="urn:schemas-microsoft-com:office:office" xmlns:r="http://schemas.openxmlformats.org/officeDocument/2006/relationships" xmlns:m="http://schemas.openxmlformats.org/officeDocument/2006/math" xmlns:v="urn:schemas-microsoft-com:vml" xmlns:wp14="http://schemas.microsoft.com/office/word/2010/wordprocessingDrawing" xmlns:wp="http://schemas.openxmlformats.org/drawingml/2006/wordprocessingDrawing" xmlns:w10="urn:schemas-microsoft-com:office:word" xmlns:w="http://schemas.openxmlformats.org/wordprocessingml/2006/main" xmlns:w14="http://schemas.microsoft.com/office/word/2010/wordml" xmlns:w15="http://schemas.microsoft.com/office/word/2012/wordml" xmlns:wpg="http://schemas.microsoft.com/office/word/2010/wordprocessingGroup" xmlns:wpi="http://schemas.microsoft.com/office/word/2010/wordprocessingInk" xmlns:wne="http://schemas.microsoft.com/office/word/2006/wordml" xmlns:wps="http://schemas.microsoft.com/office/word/2010/wordprocessingShape" mc:Ignorable="w14 w15 wp14">
+<w:endnotes xmlns:wpc="http://schemas.microsoft.com/office/word/2010/wordprocessingCanvas" xmlns:cx="http://schemas.microsoft.com/office/drawing/2014/chartex" xmlns:cx1="http://schemas.microsoft.com/office/drawing/2015/9/8/chartex" xmlns:cx2="http://schemas.microsoft.com/office/drawing/2015/10/21/chartex" xmlns:cx3="http://schemas.microsoft.com/office/drawing/2016/5/9/chartex" xmlns:cx4="http://schemas.microsoft.com/office/drawing/2016/5/10/chartex" xmlns:cx5="http://schemas.microsoft.com/office/drawing/2016/5/11/chartex" xmlns:mc="http://schemas.openxmlformats.org/markup-compatibility/2006" xmlns:o="urn:schemas-microsoft-com:office:office" xmlns:r="http://schemas.openxmlformats.org/officeDocument/2006/relationships" xmlns:m="http://schemas.openxmlformats.org/officeDocument/2006/math" xmlns:v="urn:schemas-microsoft-com:vml" xmlns:wp14="http://schemas.microsoft.com/office/word/2010/wordprocessingDrawing" xmlns:wp="http://schemas.openxmlformats.org/drawingml/2006/wordprocessingDrawing" xmlns:w10="urn:schemas-microsoft-com:office:word" xmlns:w="http://schemas.openxmlformats.org/wordprocessingml/2006/main" xmlns:w14="http://schemas.microsoft.com/office/word/2010/wordml" xmlns:w15="http://schemas.microsoft.com/office/word/2012/wordml" xmlns:w16se="http://schemas.microsoft.com/office/word/2015/wordml/symex" xmlns:wpg="http://schemas.microsoft.com/office/word/2010/wordprocessingGroup" xmlns:wpi="http://schemas.microsoft.com/office/word/2010/wordprocessingInk" xmlns:wne="http://schemas.microsoft.com/office/word/2006/wordml" xmlns:wps="http://schemas.microsoft.com/office/word/2010/wordprocessingShape" mc:Ignorable="w14 w15 w16se wp14">
   <w:endnote w:type="separator" w:id="-1">
     <w:p>
       <w:pPr>
@@ -4176,7 +5199,7 @@
 </file>
 
 <file path=word/footer1.xml><?xml version="1.0" encoding="utf-8"?>
-<w:ftr xmlns:wpc="http://schemas.microsoft.com/office/word/2010/wordprocessingCanvas" xmlns:mc="http://schemas.openxmlformats.org/markup-compatibility/2006" xmlns:o="urn:schemas-microsoft-com:office:office" xmlns:r="http://schemas.openxmlformats.org/officeDocument/2006/relationships" xmlns:m="http://schemas.openxmlformats.org/officeDocument/2006/math" xmlns:v="urn:schemas-microsoft-com:vml" xmlns:wp14="http://schemas.microsoft.com/office/word/2010/wordprocessingDrawing" xmlns:wp="http://schemas.openxmlformats.org/drawingml/2006/wordprocessingDrawing" xmlns:w10="urn:schemas-microsoft-com:office:word" xmlns:w="http://schemas.openxmlformats.org/wordprocessingml/2006/main" xmlns:w14="http://schemas.microsoft.com/office/word/2010/wordml" xmlns:w15="http://schemas.microsoft.com/office/word/2012/wordml" xmlns:wpg="http://schemas.microsoft.com/office/word/2010/wordprocessingGroup" xmlns:wpi="http://schemas.microsoft.com/office/word/2010/wordprocessingInk" xmlns:wne="http://schemas.microsoft.com/office/word/2006/wordml" xmlns:wps="http://schemas.microsoft.com/office/word/2010/wordprocessingShape" mc:Ignorable="w14 w15 wp14">
+<w:ftr xmlns:wpc="http://schemas.microsoft.com/office/word/2010/wordprocessingCanvas" xmlns:cx="http://schemas.microsoft.com/office/drawing/2014/chartex" xmlns:cx1="http://schemas.microsoft.com/office/drawing/2015/9/8/chartex" xmlns:cx2="http://schemas.microsoft.com/office/drawing/2015/10/21/chartex" xmlns:cx3="http://schemas.microsoft.com/office/drawing/2016/5/9/chartex" xmlns:cx4="http://schemas.microsoft.com/office/drawing/2016/5/10/chartex" xmlns:cx5="http://schemas.microsoft.com/office/drawing/2016/5/11/chartex" xmlns:mc="http://schemas.openxmlformats.org/markup-compatibility/2006" xmlns:o="urn:schemas-microsoft-com:office:office" xmlns:r="http://schemas.openxmlformats.org/officeDocument/2006/relationships" xmlns:m="http://schemas.openxmlformats.org/officeDocument/2006/math" xmlns:v="urn:schemas-microsoft-com:vml" xmlns:wp14="http://schemas.microsoft.com/office/word/2010/wordprocessingDrawing" xmlns:wp="http://schemas.openxmlformats.org/drawingml/2006/wordprocessingDrawing" xmlns:w10="urn:schemas-microsoft-com:office:word" xmlns:w="http://schemas.openxmlformats.org/wordprocessingml/2006/main" xmlns:w14="http://schemas.microsoft.com/office/word/2010/wordml" xmlns:w15="http://schemas.microsoft.com/office/word/2012/wordml" xmlns:w16se="http://schemas.microsoft.com/office/word/2015/wordml/symex" xmlns:wpg="http://schemas.microsoft.com/office/word/2010/wordprocessingGroup" xmlns:wpi="http://schemas.microsoft.com/office/word/2010/wordprocessingInk" xmlns:wne="http://schemas.microsoft.com/office/word/2006/wordml" xmlns:wps="http://schemas.microsoft.com/office/word/2010/wordprocessingShape" mc:Ignorable="w14 w15 w16se wp14">
   <w:p>
     <w:pPr>
       <w:pStyle w:val="Footer"/>
@@ -4216,7 +5239,14 @@
         <w:rFonts w:asciiTheme="majorBidi" w:hAnsiTheme="majorBidi" w:cstheme="majorBidi"/>
         <w:lang w:val="fi-FI"/>
       </w:rPr>
-      <w:t xml:space="preserve"> – </w:t>
+      <w:t xml:space="preserve"> </w:t>
+    </w:r>
+    <w:r>
+      <w:rPr>
+        <w:rFonts w:asciiTheme="majorBidi" w:hAnsiTheme="majorBidi" w:cstheme="majorBidi"/>
+        <w:lang w:val="fi-FI"/>
+      </w:rPr>
+      <w:t xml:space="preserve">– </w:t>
     </w:r>
     <w:r>
       <w:rPr>
@@ -4245,7 +5275,7 @@
         <w:noProof/>
         <w:lang w:val="fi-FI"/>
       </w:rPr>
-      <w:t>4</w:t>
+      <w:t>6</w:t>
     </w:r>
     <w:r>
       <w:rPr>
@@ -4260,7 +5290,7 @@
 </file>
 
 <file path=word/footnotes.xml><?xml version="1.0" encoding="utf-8"?>
-<w:footnotes xmlns:wpc="http://schemas.microsoft.com/office/word/2010/wordprocessingCanvas" xmlns:mc="http://schemas.openxmlformats.org/markup-compatibility/2006" xmlns:o="urn:schemas-microsoft-com:office:office" xmlns:r="http://schemas.openxmlformats.org/officeDocument/2006/relationships" xmlns:m="http://schemas.openxmlformats.org/officeDocument/2006/math" xmlns:v="urn:schemas-microsoft-com:vml" xmlns:wp14="http://schemas.microsoft.com/office/word/2010/wordprocessingDrawing" xmlns:wp="http://schemas.openxmlformats.org/drawingml/2006/wordprocessingDrawing" xmlns:w10="urn:schemas-microsoft-com:office:word" xmlns:w="http://schemas.openxmlformats.org/wordprocessingml/2006/main" xmlns:w14="http://schemas.microsoft.com/office/word/2010/wordml" xmlns:w15="http://schemas.microsoft.com/office/word/2012/wordml" xmlns:wpg="http://schemas.microsoft.com/office/word/2010/wordprocessingGroup" xmlns:wpi="http://schemas.microsoft.com/office/word/2010/wordprocessingInk" xmlns:wne="http://schemas.microsoft.com/office/word/2006/wordml" xmlns:wps="http://schemas.microsoft.com/office/word/2010/wordprocessingShape" mc:Ignorable="w14 w15 wp14">
+<w:footnotes xmlns:wpc="http://schemas.microsoft.com/office/word/2010/wordprocessingCanvas" xmlns:cx="http://schemas.microsoft.com/office/drawing/2014/chartex" xmlns:cx1="http://schemas.microsoft.com/office/drawing/2015/9/8/chartex" xmlns:cx2="http://schemas.microsoft.com/office/drawing/2015/10/21/chartex" xmlns:cx3="http://schemas.microsoft.com/office/drawing/2016/5/9/chartex" xmlns:cx4="http://schemas.microsoft.com/office/drawing/2016/5/10/chartex" xmlns:cx5="http://schemas.microsoft.com/office/drawing/2016/5/11/chartex" xmlns:mc="http://schemas.openxmlformats.org/markup-compatibility/2006" xmlns:o="urn:schemas-microsoft-com:office:office" xmlns:r="http://schemas.openxmlformats.org/officeDocument/2006/relationships" xmlns:m="http://schemas.openxmlformats.org/officeDocument/2006/math" xmlns:v="urn:schemas-microsoft-com:vml" xmlns:wp14="http://schemas.microsoft.com/office/word/2010/wordprocessingDrawing" xmlns:wp="http://schemas.openxmlformats.org/drawingml/2006/wordprocessingDrawing" xmlns:w10="urn:schemas-microsoft-com:office:word" xmlns:w="http://schemas.openxmlformats.org/wordprocessingml/2006/main" xmlns:w14="http://schemas.microsoft.com/office/word/2010/wordml" xmlns:w15="http://schemas.microsoft.com/office/word/2012/wordml" xmlns:w16se="http://schemas.microsoft.com/office/word/2015/wordml/symex" xmlns:wpg="http://schemas.microsoft.com/office/word/2010/wordprocessingGroup" xmlns:wpi="http://schemas.microsoft.com/office/word/2010/wordprocessingInk" xmlns:wne="http://schemas.microsoft.com/office/word/2006/wordml" xmlns:wps="http://schemas.microsoft.com/office/word/2010/wordprocessingShape" mc:Ignorable="w14 w15 w16se wp14">
   <w:footnote w:type="separator" w:id="-1">
     <w:p>
       <w:pPr>
@@ -4292,7 +5322,7 @@
 </file>
 
 <file path=word/header1.xml><?xml version="1.0" encoding="utf-8"?>
-<w:hdr xmlns:wpc="http://schemas.microsoft.com/office/word/2010/wordprocessingCanvas" xmlns:mc="http://schemas.openxmlformats.org/markup-compatibility/2006" xmlns:o="urn:schemas-microsoft-com:office:office" xmlns:r="http://schemas.openxmlformats.org/officeDocument/2006/relationships" xmlns:m="http://schemas.openxmlformats.org/officeDocument/2006/math" xmlns:v="urn:schemas-microsoft-com:vml" xmlns:wp14="http://schemas.microsoft.com/office/word/2010/wordprocessingDrawing" xmlns:wp="http://schemas.openxmlformats.org/drawingml/2006/wordprocessingDrawing" xmlns:w10="urn:schemas-microsoft-com:office:word" xmlns:w="http://schemas.openxmlformats.org/wordprocessingml/2006/main" xmlns:w14="http://schemas.microsoft.com/office/word/2010/wordml" xmlns:w15="http://schemas.microsoft.com/office/word/2012/wordml" xmlns:wpg="http://schemas.microsoft.com/office/word/2010/wordprocessingGroup" xmlns:wpi="http://schemas.microsoft.com/office/word/2010/wordprocessingInk" xmlns:wne="http://schemas.microsoft.com/office/word/2006/wordml" xmlns:wps="http://schemas.microsoft.com/office/word/2010/wordprocessingShape" mc:Ignorable="w14 w15 wp14">
+<w:hdr xmlns:wpc="http://schemas.microsoft.com/office/word/2010/wordprocessingCanvas" xmlns:cx="http://schemas.microsoft.com/office/drawing/2014/chartex" xmlns:cx1="http://schemas.microsoft.com/office/drawing/2015/9/8/chartex" xmlns:cx2="http://schemas.microsoft.com/office/drawing/2015/10/21/chartex" xmlns:cx3="http://schemas.microsoft.com/office/drawing/2016/5/9/chartex" xmlns:cx4="http://schemas.microsoft.com/office/drawing/2016/5/10/chartex" xmlns:cx5="http://schemas.microsoft.com/office/drawing/2016/5/11/chartex" xmlns:mc="http://schemas.openxmlformats.org/markup-compatibility/2006" xmlns:o="urn:schemas-microsoft-com:office:office" xmlns:r="http://schemas.openxmlformats.org/officeDocument/2006/relationships" xmlns:m="http://schemas.openxmlformats.org/officeDocument/2006/math" xmlns:v="urn:schemas-microsoft-com:vml" xmlns:wp14="http://schemas.microsoft.com/office/word/2010/wordprocessingDrawing" xmlns:wp="http://schemas.openxmlformats.org/drawingml/2006/wordprocessingDrawing" xmlns:w10="urn:schemas-microsoft-com:office:word" xmlns:w="http://schemas.openxmlformats.org/wordprocessingml/2006/main" xmlns:w14="http://schemas.microsoft.com/office/word/2010/wordml" xmlns:w15="http://schemas.microsoft.com/office/word/2012/wordml" xmlns:w16se="http://schemas.microsoft.com/office/word/2015/wordml/symex" xmlns:wpg="http://schemas.microsoft.com/office/word/2010/wordprocessingGroup" xmlns:wpi="http://schemas.microsoft.com/office/word/2010/wordprocessingInk" xmlns:wne="http://schemas.microsoft.com/office/word/2006/wordml" xmlns:wps="http://schemas.microsoft.com/office/word/2010/wordprocessingShape" mc:Ignorable="w14 w15 w16se wp14">
   <w:p>
     <w:pPr>
       <w:pStyle w:val="Header"/>
@@ -4388,7 +5418,7 @@
 </file>
 
 <file path=word/numbering.xml><?xml version="1.0" encoding="utf-8"?>
-<w:numbering xmlns:wpc="http://schemas.microsoft.com/office/word/2010/wordprocessingCanvas" xmlns:mc="http://schemas.openxmlformats.org/markup-compatibility/2006" xmlns:o="urn:schemas-microsoft-com:office:office" xmlns:r="http://schemas.openxmlformats.org/officeDocument/2006/relationships" xmlns:m="http://schemas.openxmlformats.org/officeDocument/2006/math" xmlns:v="urn:schemas-microsoft-com:vml" xmlns:wp14="http://schemas.microsoft.com/office/word/2010/wordprocessingDrawing" xmlns:wp="http://schemas.openxmlformats.org/drawingml/2006/wordprocessingDrawing" xmlns:w10="urn:schemas-microsoft-com:office:word" xmlns:w="http://schemas.openxmlformats.org/wordprocessingml/2006/main" xmlns:w14="http://schemas.microsoft.com/office/word/2010/wordml" xmlns:w15="http://schemas.microsoft.com/office/word/2012/wordml" xmlns:wpg="http://schemas.microsoft.com/office/word/2010/wordprocessingGroup" xmlns:wpi="http://schemas.microsoft.com/office/word/2010/wordprocessingInk" xmlns:wne="http://schemas.microsoft.com/office/word/2006/wordml" xmlns:wps="http://schemas.microsoft.com/office/word/2010/wordprocessingShape" mc:Ignorable="w14 w15 wp14">
+<w:numbering xmlns:wpc="http://schemas.microsoft.com/office/word/2010/wordprocessingCanvas" xmlns:cx="http://schemas.microsoft.com/office/drawing/2014/chartex" xmlns:cx1="http://schemas.microsoft.com/office/drawing/2015/9/8/chartex" xmlns:cx2="http://schemas.microsoft.com/office/drawing/2015/10/21/chartex" xmlns:cx3="http://schemas.microsoft.com/office/drawing/2016/5/9/chartex" xmlns:cx4="http://schemas.microsoft.com/office/drawing/2016/5/10/chartex" xmlns:cx5="http://schemas.microsoft.com/office/drawing/2016/5/11/chartex" xmlns:mc="http://schemas.openxmlformats.org/markup-compatibility/2006" xmlns:o="urn:schemas-microsoft-com:office:office" xmlns:r="http://schemas.openxmlformats.org/officeDocument/2006/relationships" xmlns:m="http://schemas.openxmlformats.org/officeDocument/2006/math" xmlns:v="urn:schemas-microsoft-com:vml" xmlns:wp14="http://schemas.microsoft.com/office/word/2010/wordprocessingDrawing" xmlns:wp="http://schemas.openxmlformats.org/drawingml/2006/wordprocessingDrawing" xmlns:w10="urn:schemas-microsoft-com:office:word" xmlns:w="http://schemas.openxmlformats.org/wordprocessingml/2006/main" xmlns:w14="http://schemas.microsoft.com/office/word/2010/wordml" xmlns:w15="http://schemas.microsoft.com/office/word/2012/wordml" xmlns:w16se="http://schemas.microsoft.com/office/word/2015/wordml/symex" xmlns:wpg="http://schemas.microsoft.com/office/word/2010/wordprocessingGroup" xmlns:wpi="http://schemas.microsoft.com/office/word/2010/wordprocessingInk" xmlns:wne="http://schemas.microsoft.com/office/word/2006/wordml" xmlns:wps="http://schemas.microsoft.com/office/word/2010/wordprocessingShape" mc:Ignorable="w14 w15 w16se wp14">
   <w:abstractNum w:abstractNumId="0" w15:restartNumberingAfterBreak="0">
     <w:nsid w:val="70BC2695"/>
     <w:multiLevelType w:val="hybridMultilevel"/>
@@ -4509,7 +5539,7 @@
 </file>
 
 <file path=word/styles.xml><?xml version="1.0" encoding="utf-8"?>
-<w:styles xmlns:mc="http://schemas.openxmlformats.org/markup-compatibility/2006" xmlns:r="http://schemas.openxmlformats.org/officeDocument/2006/relationships" xmlns:w="http://schemas.openxmlformats.org/wordprocessingml/2006/main" xmlns:w14="http://schemas.microsoft.com/office/word/2010/wordml" xmlns:w15="http://schemas.microsoft.com/office/word/2012/wordml" mc:Ignorable="w14 w15">
+<w:styles xmlns:mc="http://schemas.openxmlformats.org/markup-compatibility/2006" xmlns:r="http://schemas.openxmlformats.org/officeDocument/2006/relationships" xmlns:w="http://schemas.openxmlformats.org/wordprocessingml/2006/main" xmlns:w14="http://schemas.microsoft.com/office/word/2010/wordml" xmlns:w15="http://schemas.microsoft.com/office/word/2012/wordml" xmlns:w16se="http://schemas.microsoft.com/office/word/2015/wordml/symex" mc:Ignorable="w14 w15 w16se">
   <w:docDefaults>
     <w:rPrDefault>
       <w:rPr>
@@ -4525,7 +5555,7 @@
       </w:pPr>
     </w:pPrDefault>
   </w:docDefaults>
-  <w:latentStyles w:defLockedState="0" w:defUIPriority="99" w:defSemiHidden="0" w:defUnhideWhenUsed="0" w:defQFormat="0" w:count="371">
+  <w:latentStyles w:defLockedState="0" w:defUIPriority="99" w:defSemiHidden="0" w:defUnhideWhenUsed="0" w:defQFormat="0" w:count="374">
     <w:lsdException w:name="Normal" w:uiPriority="0" w:qFormat="1"/>
     <w:lsdException w:name="heading 1" w:uiPriority="9" w:qFormat="1"/>
     <w:lsdException w:name="heading 2" w:semiHidden="1" w:uiPriority="9" w:unhideWhenUsed="1" w:qFormat="1"/>
@@ -4631,7 +5661,6 @@
     <w:lsdException w:name="HTML Sample" w:semiHidden="1" w:unhideWhenUsed="1"/>
     <w:lsdException w:name="HTML Typewriter" w:semiHidden="1" w:unhideWhenUsed="1"/>
     <w:lsdException w:name="HTML Variable" w:semiHidden="1" w:unhideWhenUsed="1"/>
-    <w:lsdException w:name="Normal Table" w:semiHidden="1" w:unhideWhenUsed="1"/>
     <w:lsdException w:name="annotation subject" w:semiHidden="1" w:unhideWhenUsed="1"/>
     <w:lsdException w:name="No List" w:semiHidden="1" w:unhideWhenUsed="1"/>
     <w:lsdException w:name="Outline List 1" w:semiHidden="1" w:unhideWhenUsed="1"/>
@@ -4676,7 +5705,6 @@
     <w:lsdException w:name="Table Professional" w:semiHidden="1" w:unhideWhenUsed="1"/>
     <w:lsdException w:name="Table Subtle 1" w:semiHidden="1" w:unhideWhenUsed="1"/>
     <w:lsdException w:name="Table Subtle 2" w:semiHidden="1" w:unhideWhenUsed="1"/>
-    <w:lsdException w:name="Table Web 1" w:semiHidden="1" w:unhideWhenUsed="1"/>
     <w:lsdException w:name="Table Web 2" w:semiHidden="1" w:unhideWhenUsed="1"/>
     <w:lsdException w:name="Table Web 3" w:semiHidden="1" w:unhideWhenUsed="1"/>
     <w:lsdException w:name="Balloon Text" w:semiHidden="1" w:unhideWhenUsed="1"/>
@@ -4897,6 +5925,9 @@
     <w:lsdException w:name="List Table 5 Dark Accent 6" w:uiPriority="50"/>
     <w:lsdException w:name="List Table 6 Colorful Accent 6" w:uiPriority="51"/>
     <w:lsdException w:name="List Table 7 Colorful Accent 6" w:uiPriority="52"/>
+    <w:lsdException w:name="Mention" w:semiHidden="1" w:unhideWhenUsed="1"/>
+    <w:lsdException w:name="Smart Hyperlink" w:semiHidden="1" w:unhideWhenUsed="1"/>
+    <w:lsdException w:name="Hashtag" w:semiHidden="1" w:unhideWhenUsed="1"/>
   </w:latentStyles>
   <w:style w:type="paragraph" w:default="1" w:styleId="Normal">
     <w:name w:val="Normal"/>

</xml_diff>